<commit_message>
final commit with link
</commit_message>
<xml_diff>
--- a/DOC/FMSreport.docx
+++ b/DOC/FMSreport.docx
@@ -345,7 +345,15 @@
         <w:jc w:val="both"/>
       </w:pPr>
       <w:r>
-        <w:t>Operating System   :  Windows  or mac</w:t>
+        <w:t xml:space="preserve">Operating System </w:t>
+      </w:r>
+      <w:proofErr w:type="gramStart"/>
+      <w:r>
+        <w:t xml:space="preserve">  :</w:t>
+      </w:r>
+      <w:proofErr w:type="gramEnd"/>
+      <w:r>
+        <w:t xml:space="preserve">  Windows  or mac</w:t>
       </w:r>
     </w:p>
     <w:p>
@@ -356,9 +364,11 @@
       <w:r>
         <w:t xml:space="preserve">Network </w:t>
       </w:r>
+      <w:proofErr w:type="gramStart"/>
       <w:r>
         <w:t>Interface  :</w:t>
       </w:r>
+      <w:proofErr w:type="gramEnd"/>
       <w:r>
         <w:t xml:space="preserve">  Wi-Fi</w:t>
       </w:r>
@@ -513,7 +523,15 @@
       </w:r>
       <w:r>
         <w:lastRenderedPageBreak/>
-        <w:t>differently, with a number of aspects of C and C++ omitted and a few ideas from other languages included. It is intended to be a production language, not a research language, and so, as C.A.R.Hoare suggested in his class paper on language design, the design has avoided including new and untested features.</w:t>
+        <w:t>differently, with a number of aspects of C and C++ omitted and a few ideas from other languages included. It is intended to be a production language, not a research language, and so, as C.A.</w:t>
+      </w:r>
+      <w:proofErr w:type="gramStart"/>
+      <w:r>
+        <w:t>R.Hoare</w:t>
+      </w:r>
+      <w:proofErr w:type="gramEnd"/>
+      <w:r>
+        <w:t xml:space="preserve"> suggested in his class paper on language design, the design has avoided including new and untested features.</w:t>
       </w:r>
     </w:p>
     <w:p>
@@ -541,7 +559,23 @@
       </w:pPr>
       <w:r>
         <w:tab/>
-        <w:t xml:space="preserve">The java programming language is a relatively high level language, in that details of the machine representation are not available through the language. It includes automatic storage management, typically using a garbage collector, to avoid the safety problems of explicit de-allocation (as in C’s free or C++’s delete).High-performance garbage-collected implementations can have bounded pauses to support systems programming and real -time applications. The language does not include any unsafe constructs, such as array accesses without index checking, since such unsafe constructs would cause a program to behave in an unspecified way.  </w:t>
+        <w:t xml:space="preserve">The java programming language is a relatively </w:t>
+      </w:r>
+      <w:proofErr w:type="gramStart"/>
+      <w:r>
+        <w:t>high level</w:t>
+      </w:r>
+      <w:proofErr w:type="gramEnd"/>
+      <w:r>
+        <w:t xml:space="preserve"> language, in that details of the machine representation are not available through the language. It includes automatic storage management, typically using a garbage collector, to avoid the safety problems of explicit de-allocation (as in C’s free or C++’s delete</w:t>
+      </w:r>
+      <w:proofErr w:type="gramStart"/>
+      <w:r>
+        <w:t>).High</w:t>
+      </w:r>
+      <w:proofErr w:type="gramEnd"/>
+      <w:r>
+        <w:t xml:space="preserve">-performance garbage-collected implementations can have bounded pauses to support systems programming and real -time applications. The language does not include any unsafe constructs, such as array accesses without index checking, since such unsafe constructs would cause a program to behave in an unspecified way.  </w:t>
       </w:r>
     </w:p>
     <w:p>
@@ -582,7 +616,23 @@
       </w:pPr>
       <w:r>
         <w:tab/>
-        <w:t>It is required to explore systems running different Operating systems. In order to do so, there should be some way to connect or bridge those Operating systems so that all the differences between them are solved and the functionalities are achieved. Also the functions performed in one system should be able to transfer to another and the result should be able to reflect their property. Java serves as a bridge between these Operating systems. Also  Java is widely considered to be the best in developing network applications.</w:t>
+        <w:t xml:space="preserve">It is required to explore systems running different Operating systems. In order to do so, there should be some way to connect or bridge those Operating systems so that all the differences between them are solved and the functionalities are achieved. </w:t>
+      </w:r>
+      <w:proofErr w:type="gramStart"/>
+      <w:r>
+        <w:t>Also</w:t>
+      </w:r>
+      <w:proofErr w:type="gramEnd"/>
+      <w:r>
+        <w:t xml:space="preserve"> the functions performed in one system should be able to transfer to another and the result should be able to reflect their property. Java serves as a bridge between these Operating systems. </w:t>
+      </w:r>
+      <w:proofErr w:type="gramStart"/>
+      <w:r>
+        <w:t>Also  Java</w:t>
+      </w:r>
+      <w:proofErr w:type="gramEnd"/>
+      <w:r>
+        <w:t xml:space="preserve"> is widely considered to be the best in developing network applications.</w:t>
       </w:r>
     </w:p>
     <w:p>
@@ -815,6 +865,7 @@
           <w:color w:val="000000"/>
         </w:rPr>
       </w:pPr>
+      <w:proofErr w:type="gramStart"/>
       <w:r>
         <w:rPr>
           <w:color w:val="000000"/>
@@ -825,12 +876,19 @@
         <w:rPr>
           <w:color w:val="000000"/>
         </w:rPr>
-        <w:t>IDE provide a web services Manger that supports Software as a Service (SaaS) applications.</w:t>
-      </w:r>
+        <w:t>IDE</w:t>
+      </w:r>
+      <w:proofErr w:type="gramEnd"/>
       <w:r>
         <w:rPr>
           <w:color w:val="000000"/>
         </w:rPr>
+        <w:t xml:space="preserve"> provide a web services Manger that supports Software as a Service (SaaS) applications.</w:t>
+      </w:r>
+      <w:r>
+        <w:rPr>
+          <w:color w:val="000000"/>
+        </w:rPr>
         <w:t xml:space="preserve"> </w:t>
       </w:r>
       <w:r>
@@ -867,13 +925,27 @@
         <w:rPr>
           <w:color w:val="000000"/>
         </w:rPr>
-        <w:t>nment for developing with Java,</w:t>
-      </w:r>
+        <w:t xml:space="preserve">nment for developing with </w:t>
+      </w:r>
+      <w:proofErr w:type="gramStart"/>
       <w:r>
         <w:rPr>
           <w:color w:val="000000"/>
         </w:rPr>
-        <w:t>Python, Ruby, Groovy, C, C++, Scala and Clojure.</w:t>
+        <w:t>Java,</w:t>
+      </w:r>
+      <w:r>
+        <w:rPr>
+          <w:color w:val="000000"/>
+        </w:rPr>
+        <w:t>Python</w:t>
+      </w:r>
+      <w:proofErr w:type="gramEnd"/>
+      <w:r>
+        <w:rPr>
+          <w:color w:val="000000"/>
+        </w:rPr>
+        <w:t>, Ruby, Groovy, C, C++, Scala and Clojure.</w:t>
       </w:r>
     </w:p>
     <w:p>
@@ -961,11 +1033,19 @@
         </w:rPr>
         <w:t xml:space="preserve">Eclipse </w:t>
       </w:r>
+      <w:proofErr w:type="gramStart"/>
       <w:r>
         <w:rPr>
           <w:color w:val="000000"/>
         </w:rPr>
-        <w:t>IDE)can be extended by third party developers.</w:t>
+        <w:t>IDE)can</w:t>
+      </w:r>
+      <w:proofErr w:type="gramEnd"/>
+      <w:r>
+        <w:rPr>
+          <w:color w:val="000000"/>
+        </w:rPr>
+        <w:t xml:space="preserve"> be extended by third party developers.</w:t>
       </w:r>
     </w:p>
     <w:p>
@@ -1077,7 +1157,21 @@
         <w:rPr>
           <w:color w:val="000000"/>
         </w:rPr>
-        <w:t>i. User interface management (eg.menus and toolbars)</w:t>
+        <w:t>i. User interface management (</w:t>
+      </w:r>
+      <w:proofErr w:type="gramStart"/>
+      <w:r>
+        <w:rPr>
+          <w:color w:val="000000"/>
+        </w:rPr>
+        <w:t>eg.menus</w:t>
+      </w:r>
+      <w:proofErr w:type="gramEnd"/>
+      <w:r>
+        <w:rPr>
+          <w:color w:val="000000"/>
+        </w:rPr>
+        <w:t xml:space="preserve"> and toolbars)</w:t>
       </w:r>
     </w:p>
     <w:p>
@@ -1579,7 +1673,15 @@
         <w:jc w:val="both"/>
       </w:pPr>
       <w:r>
-        <w:t>Keyboard is the most commonly used input media.Inacccurate input data are the most common cause of errors in data processing. Errors entered by the user can be controlled by the input design.</w:t>
+        <w:t xml:space="preserve">Keyboard is the most commonly used input </w:t>
+      </w:r>
+      <w:proofErr w:type="gramStart"/>
+      <w:r>
+        <w:t>media.Inacccurate</w:t>
+      </w:r>
+      <w:proofErr w:type="gramEnd"/>
+      <w:r>
+        <w:t xml:space="preserve"> input data are the most common cause of errors in data processing. Errors entered by the user can be controlled by the input design.</w:t>
       </w:r>
     </w:p>
     <w:p>
@@ -2376,6 +2478,7 @@
                       <w:szCs w:val="28"/>
                     </w:rPr>
                   </w:pPr>
+                  <w:proofErr w:type="gramStart"/>
                   <w:r>
                     <w:rPr>
                       <w:sz w:val="28"/>
@@ -2397,6 +2500,7 @@
                     </w:rPr>
                     <w:t xml:space="preserve"> File</w:t>
                   </w:r>
+                  <w:proofErr w:type="gramEnd"/>
                 </w:p>
               </w:txbxContent>
             </v:textbox>
@@ -2572,7 +2676,15 @@
         <w:t>This helps in the prevention of errors in a system and builds confidence that the system will work without error after testing. It is the process of executing a program with the intent of finding an error. Testing adds value to the product by conforming to the user requirements. Testing involves a series of operation of a system or application under controlled conditions and subsequently evaluating the results. The controlled condition should include both normal and abnormal conditions. The</w:t>
       </w:r>
       <w:r>
-        <w:t xml:space="preserve"> philosophy behind testing was to find errors. A set of sample data is processed in this system as a normal input. However data created the express internet of determining whether the system will process correctly. The software was tested for 2 strategies, code testing and specification testing.</w:t>
+        <w:t xml:space="preserve"> philosophy behind testing was to find errors. A set of sample data is processed in this system as a normal input. </w:t>
+      </w:r>
+      <w:proofErr w:type="gramStart"/>
+      <w:r>
+        <w:t>However</w:t>
+      </w:r>
+      <w:proofErr w:type="gramEnd"/>
+      <w:r>
+        <w:t xml:space="preserve"> data created the express internet of determining whether the system will process correctly. The software was tested for 2 strategies, code testing and specification testing.</w:t>
       </w:r>
     </w:p>
     <w:p>
@@ -2627,7 +2739,15 @@
         <w:jc w:val="both"/>
       </w:pPr>
       <w:r>
-        <w:t>2. A good test can is the one that has high probability of finding as yet undiscovered error.</w:t>
+        <w:t xml:space="preserve">2. A good test can </w:t>
+      </w:r>
+      <w:proofErr w:type="gramStart"/>
+      <w:r>
+        <w:t>is</w:t>
+      </w:r>
+      <w:proofErr w:type="gramEnd"/>
+      <w:r>
+        <w:t xml:space="preserve"> the one that has high probability of finding as yet undiscovered error.</w:t>
       </w:r>
     </w:p>
     <w:p>
@@ -2686,7 +2806,15 @@
       </w:pPr>
       <w:r>
         <w:lastRenderedPageBreak/>
-        <w:t xml:space="preserve">a) Running the program to identify any error(whether syntactic or semantic)that might have occurred while feeding  the programs into the system. </w:t>
+        <w:t xml:space="preserve">a) Running the program to identify any </w:t>
+      </w:r>
+      <w:proofErr w:type="gramStart"/>
+      <w:r>
+        <w:t>error(</w:t>
+      </w:r>
+      <w:proofErr w:type="gramEnd"/>
+      <w:r>
+        <w:t xml:space="preserve">whether syntactic or semantic)that might have occurred while feeding  the programs into the system. </w:t>
       </w:r>
     </w:p>
     <w:p>
@@ -2720,7 +2848,15 @@
         <w:jc w:val="both"/>
       </w:pPr>
       <w:r>
-        <w:t>Testing is carried out in order to ensure that the system does not fail, that it meets the specification and it satisfies the user. The system testing was carried out in a systematic manner with the test data containing all the possible combinations of data to check the feature of the system. A test data was prepared for each module ,which took care of all possible branches and sub procedures in the programs. During the first round of testing each module is tested individually because the fixing and rectification of the errors in this state would be easier.</w:t>
+        <w:t xml:space="preserve">Testing is carried out in order to ensure that the system does not fail, that it meets the specification and it satisfies the user. The system testing was carried out in a systematic manner with the test data containing all the possible combinations of data to check the feature of the system. A test data was prepared for each </w:t>
+      </w:r>
+      <w:proofErr w:type="gramStart"/>
+      <w:r>
+        <w:t>module ,which</w:t>
+      </w:r>
+      <w:proofErr w:type="gramEnd"/>
+      <w:r>
+        <w:t xml:space="preserve"> took care of all possible branches and sub procedures in the programs. During the first round of testing each module is tested individually because the fixing and rectification of the errors in this state would be easier.</w:t>
       </w:r>
     </w:p>
     <w:p>
@@ -2902,7 +3038,15 @@
         <w:jc w:val="both"/>
       </w:pPr>
       <w:r>
-        <w:t>In this project a purely manual system is computerized.</w:t>
+        <w:t xml:space="preserve">In this </w:t>
+      </w:r>
+      <w:proofErr w:type="gramStart"/>
+      <w:r>
+        <w:t>project</w:t>
+      </w:r>
+      <w:proofErr w:type="gramEnd"/>
+      <w:r>
+        <w:t xml:space="preserve"> a purely manual system is computerized.</w:t>
       </w:r>
     </w:p>
     <w:p>
@@ -3007,7 +3151,15 @@
         </w:rPr>
       </w:pPr>
       <w:r>
-        <w:t>Pre-implementation and post implementation verification is made. They are indented to find errors. Executing the program in a simulated environment made pre implementation verification. The error during this period was rectified during this method.</w:t>
+        <w:t xml:space="preserve">Pre-implementation and post implementation verification is made. They are indented to find errors. Executing the program in a simulated environment made </w:t>
+      </w:r>
+      <w:proofErr w:type="gramStart"/>
+      <w:r>
+        <w:t>pre implementation</w:t>
+      </w:r>
+      <w:proofErr w:type="gramEnd"/>
+      <w:r>
+        <w:t xml:space="preserve"> verification. The error during this period was rectified during this method.</w:t>
       </w:r>
     </w:p>
     <w:p>
@@ -3113,7 +3265,15 @@
         <w:t xml:space="preserve">the opinion or vision of a thing differs from individual to individual. </w:t>
       </w:r>
       <w:r>
-        <w:t>Development is a single activity. Maintenance is a continuous activity. Maintenance involves activities like inspections, corrections and enhancements. Once the system is delivered and deployed, it enters the maintenance phase. The system need to be maintained not because of some of its components wear out and need to be replaced, but they are discovered. This includes activities related to debugging the software after it goes live, changes required to address evolving software and enhancement to meet changing customer requirements. So maintenance phase involves:</w:t>
+        <w:t xml:space="preserve">Development is a single activity. Maintenance is a continuous activity. Maintenance involves activities like inspections, corrections and enhancements. Once the system is delivered and deployed, it enters the maintenance phase. The system need to be maintained not because of some of its components wear out and need to be replaced, but they are discovered. This includes activities related to debugging the software after it goes live, changes required to address evolving software and enhancement to meet changing customer requirements. </w:t>
+      </w:r>
+      <w:proofErr w:type="gramStart"/>
+      <w:r>
+        <w:t>So</w:t>
+      </w:r>
+      <w:proofErr w:type="gramEnd"/>
+      <w:r>
+        <w:t xml:space="preserve"> maintenance phase involves:</w:t>
       </w:r>
     </w:p>
     <w:p>
@@ -3380,6 +3540,7 @@
         </w:rPr>
         <w:t xml:space="preserve">Implementing </w:t>
       </w:r>
+      <w:proofErr w:type="gramStart"/>
       <w:r>
         <w:rPr>
           <w:rFonts w:ascii="Times New Roman" w:hAnsi="Times New Roman" w:cs="Times New Roman"/>
@@ -3394,7 +3555,16 @@
           <w:sz w:val="24"/>
           <w:szCs w:val="24"/>
         </w:rPr>
-        <w:t xml:space="preserve"> in </w:t>
+        <w:t xml:space="preserve"> in</w:t>
+      </w:r>
+      <w:proofErr w:type="gramEnd"/>
+      <w:r>
+        <w:rPr>
+          <w:rFonts w:ascii="Times New Roman" w:hAnsi="Times New Roman" w:cs="Times New Roman"/>
+          <w:sz w:val="24"/>
+          <w:szCs w:val="24"/>
+        </w:rPr>
+        <w:t xml:space="preserve"> </w:t>
       </w:r>
       <w:r>
         <w:rPr>
@@ -3799,6 +3969,49 @@
           <w:sz w:val="36"/>
           <w:szCs w:val="36"/>
         </w:rPr>
+        <w:t>GITHUB LINK</w:t>
+      </w:r>
+    </w:p>
+    <w:p>
+      <w:pPr>
+        <w:spacing w:line="360" w:lineRule="auto"/>
+        <w:rPr>
+          <w:sz w:val="36"/>
+          <w:szCs w:val="36"/>
+        </w:rPr>
+      </w:pPr>
+      <w:r>
+        <w:rPr>
+          <w:sz w:val="36"/>
+          <w:szCs w:val="36"/>
+        </w:rPr>
+        <w:t>https://github.com/swathyrajiv/project_fms</w:t>
+      </w:r>
+      <w:bookmarkStart w:id="0" w:name="_GoBack"/>
+      <w:bookmarkEnd w:id="0"/>
+    </w:p>
+    <w:p>
+      <w:pPr>
+        <w:spacing w:line="360" w:lineRule="auto"/>
+        <w:rPr>
+          <w:sz w:val="36"/>
+          <w:szCs w:val="36"/>
+        </w:rPr>
+      </w:pPr>
+    </w:p>
+    <w:p>
+      <w:pPr>
+        <w:spacing w:line="360" w:lineRule="auto"/>
+        <w:rPr>
+          <w:sz w:val="36"/>
+          <w:szCs w:val="36"/>
+        </w:rPr>
+      </w:pPr>
+      <w:r>
+        <w:rPr>
+          <w:sz w:val="36"/>
+          <w:szCs w:val="36"/>
+        </w:rPr>
         <w:t>Bibliography</w:t>
       </w:r>
     </w:p>
@@ -3826,8 +4039,6 @@
       <w:r>
         <w:t>https //www.</w:t>
       </w:r>
-      <w:bookmarkStart w:id="0" w:name="_GoBack"/>
-      <w:bookmarkEnd w:id="0"/>
       <w:r>
         <w:t>stackoverflow.com</w:t>
       </w:r>
@@ -8125,6 +8336,7 @@
     <w:rsid w:val="00CB212B"/>
     <w:rsid w:val="00D17E43"/>
     <w:rsid w:val="00D264CC"/>
+    <w:rsid w:val="00D91E75"/>
     <w:rsid w:val="00DB679B"/>
     <w:rsid w:val="00DD1459"/>
     <w:rsid w:val="00E015BA"/>
@@ -8919,7 +9131,7 @@
 </file>
 
 <file path=customXml/itemProps1.xml><?xml version="1.0" encoding="utf-8"?>
-<ds:datastoreItem xmlns:ds="http://schemas.openxmlformats.org/officeDocument/2006/customXml" ds:itemID="{8DF2C483-37A2-5E47-954C-5781B110A55B}">
+<ds:datastoreItem xmlns:ds="http://schemas.openxmlformats.org/officeDocument/2006/customXml" ds:itemID="{0069AA08-5BC6-3642-B3E7-FBEDAF7F68BA}">
   <ds:schemaRefs>
     <ds:schemaRef ds:uri="http://schemas.openxmlformats.org/officeDocument/2006/bibliography"/>
   </ds:schemaRefs>

</xml_diff>